<commit_message>
ajour du scénar version pas finie :(
</commit_message>
<xml_diff>
--- a/Scénario.docx
+++ b/Scénario.docx
@@ -514,29 +514,15 @@
       <w:proofErr w:type="gramEnd"/>
     </w:p>
     <w:p>
-      <w:pPr>
-        <w:rPr>
-          <w:lang w:val="en-US"/>
-        </w:rPr>
-      </w:pPr>
-      <w:r>
-        <w:rPr>
-          <w:lang w:val="en-US"/>
-        </w:rPr>
+      <w:r>
         <w:t>[</w:t>
       </w:r>
-      <w:proofErr w:type="spellStart"/>
-      <w:r>
-        <w:rPr>
-          <w:lang w:val="en-US"/>
-        </w:rPr>
+      <w:proofErr w:type="gramStart"/>
+      <w:r>
         <w:t>fondu</w:t>
       </w:r>
-      <w:proofErr w:type="spellEnd"/>
-      <w:r>
-        <w:rPr>
-          <w:lang w:val="en-US"/>
-        </w:rPr>
+      <w:proofErr w:type="gramEnd"/>
+      <w:r>
         <w:t xml:space="preserve"> au noir]</w:t>
       </w:r>
     </w:p>
@@ -1085,13 +1071,7 @@
         <w:rPr>
           <w:color w:val="3B3838" w:themeColor="background2" w:themeShade="40"/>
         </w:rPr>
-        <w:t xml:space="preserve"> est pour vous ! Vous vous mettez à courir vous tendez les bras et [GLONK] vous heurtez une porte en verre … elle vous sépare de votre appétissante récompense ! Vous êtes sonné mais reprenez rapidement vos esprits, comment ouvrir cette porte ?  </w:t>
-      </w:r>
-      <w:r>
-        <w:rPr>
-          <w:color w:val="3B3838" w:themeColor="background2" w:themeShade="40"/>
-        </w:rPr>
-        <w:t>[</w:t>
+        <w:t xml:space="preserve"> est pour vous ! Vous vous mettez à courir vous tendez les bras et [GLONK] vous heurtez une porte en verre … elle vous sépare de votre appétissante récompense ! Vous êtes sonné mais reprenez rapidement vos esprits, comment ouvrir cette porte ?  [</w:t>
       </w:r>
       <w:r>
         <w:rPr>
@@ -1407,10 +1387,7 @@
         <w:t>vite arrivé…</w:t>
       </w:r>
       <w:r>
-        <w:t xml:space="preserve"> </w:t>
-      </w:r>
-      <w:r>
-        <w:t>[</w:t>
+        <w:t xml:space="preserve"> [</w:t>
       </w:r>
       <w:r>
         <w:sym w:font="Wingdings" w:char="F0E0"/>
@@ -1577,10 +1554,7 @@
         </w:numPr>
       </w:pPr>
       <w:r>
-        <w:t xml:space="preserve">Ce gâteau est votre ! Crabe ou pas il faut le récupérer ! Vous avancez donc tel un bourrin allant à la baston vers votre ennemi ! </w:t>
-      </w:r>
-      <w:r>
-        <w:t>[</w:t>
+        <w:t>Ce gâteau est votre ! Crabe ou pas il faut le récupérer ! Vous avancez donc tel un bourrin allant à la baston vers votre ennemi ! [</w:t>
       </w:r>
       <w:r>
         <w:sym w:font="Wingdings" w:char="F0E0"/>
@@ -1717,8 +1691,6 @@
       <w:r>
         <w:t xml:space="preserve"> de toutes vos forces sur l’animal </w:t>
       </w:r>
-      <w:bookmarkStart w:id="0" w:name="_GoBack"/>
-      <w:bookmarkEnd w:id="0"/>
     </w:p>
     <w:p>
       <w:pPr>
@@ -1807,11 +1779,426 @@
         <w:t>[Quitter le jeu]</w:t>
       </w:r>
     </w:p>
-    <w:p>
-      <w:pPr>
-        <w:pStyle w:val="Paragraphedeliste"/>
-        <w:ind w:left="1080"/>
-      </w:pPr>
+    <w:p/>
+    <w:p>
+      <w:r>
+        <w:rPr>
+          <w:b/>
+        </w:rPr>
+        <w:t xml:space="preserve">IRL : </w:t>
+      </w:r>
+    </w:p>
+    <w:p>
+      <w:pPr>
+        <w:rPr>
+          <w:b/>
+          <w:u w:val="single"/>
+        </w:rPr>
+      </w:pPr>
+      <w:r>
+        <w:rPr>
+          <w:b/>
+          <w:u w:val="single"/>
+        </w:rPr>
+        <w:t>Dans le téléphone :</w:t>
+      </w:r>
+    </w:p>
+    <w:p>
+      <w:r>
+        <w:t>(Sélectionner soit l’un soit l’autre)</w:t>
+      </w:r>
+    </w:p>
+    <w:p>
+      <w:pPr>
+        <w:rPr>
+          <w:b/>
+        </w:rPr>
+      </w:pPr>
+      <w:r>
+        <w:rPr>
+          <w:b/>
+        </w:rPr>
+        <w:t>Messages :</w:t>
+      </w:r>
+    </w:p>
+    <w:p>
+      <w:r>
+        <w:t>*</w:t>
+      </w:r>
+      <w:proofErr w:type="gramStart"/>
+      <w:r>
+        <w:t>la apparait</w:t>
+      </w:r>
+      <w:proofErr w:type="gramEnd"/>
+      <w:r>
+        <w:t xml:space="preserve"> une discussion avec un pote*</w:t>
+      </w:r>
+    </w:p>
+    <w:p>
+      <w:pPr>
+        <w:jc w:val="right"/>
+      </w:pPr>
+      <w:proofErr w:type="spellStart"/>
+      <w:r>
+        <w:t>Rah</w:t>
+      </w:r>
+      <w:proofErr w:type="spellEnd"/>
+      <w:r>
+        <w:t xml:space="preserve"> mais il est hyper dur ce jeu ! &gt;_&lt;’’ </w:t>
+      </w:r>
+    </w:p>
+    <w:p>
+      <w:r>
+        <w:t xml:space="preserve">Ouais … faut avouer que </w:t>
+      </w:r>
+      <w:proofErr w:type="gramStart"/>
+      <w:r>
+        <w:t>t’es pas</w:t>
+      </w:r>
+      <w:proofErr w:type="gramEnd"/>
+      <w:r>
+        <w:t xml:space="preserve"> hyper doué non plus haha :m</w:t>
+      </w:r>
+    </w:p>
+    <w:p>
+      <w:pPr>
+        <w:jc w:val="right"/>
+      </w:pPr>
+      <w:proofErr w:type="spellStart"/>
+      <w:r>
+        <w:t>Tss</w:t>
+      </w:r>
+      <w:proofErr w:type="spellEnd"/>
+      <w:r>
+        <w:t>… mais ouais t’as raison allez …</w:t>
+      </w:r>
+    </w:p>
+    <w:p>
+      <w:r>
+        <w:t>Bon sans blague c’</w:t>
+      </w:r>
+      <w:r>
+        <w:t>est où</w:t>
+      </w:r>
+      <w:r>
+        <w:t xml:space="preserve"> que tu coinces ?</w:t>
+      </w:r>
+    </w:p>
+    <w:p>
+      <w:pPr>
+        <w:jc w:val="right"/>
+      </w:pPr>
+      <w:r>
+        <w:t>Partout </w:t>
+      </w:r>
+      <w:r>
+        <w:sym w:font="Wingdings" w:char="F04C"/>
+      </w:r>
+    </w:p>
+    <w:p>
+      <w:r>
+        <w:t>…</w:t>
+      </w:r>
+    </w:p>
+    <w:p>
+      <w:r>
+        <w:t>…</w:t>
+      </w:r>
+    </w:p>
+    <w:p>
+      <w:r>
+        <w:t>Fragile.</w:t>
+      </w:r>
+    </w:p>
+    <w:p>
+      <w:pPr>
+        <w:jc w:val="right"/>
+      </w:pPr>
+      <w:r>
+        <w:sym w:font="Wingdings" w:char="F04C"/>
+      </w:r>
+    </w:p>
+    <w:p>
+      <w:pPr>
+        <w:jc w:val="right"/>
+      </w:pPr>
+      <w:proofErr w:type="gramStart"/>
+      <w:r>
+        <w:t>J’ai pas</w:t>
+      </w:r>
+      <w:proofErr w:type="gramEnd"/>
+      <w:r>
+        <w:t xml:space="preserve"> hyper l’habitude des « die and </w:t>
+      </w:r>
+      <w:proofErr w:type="spellStart"/>
+      <w:r>
+        <w:t>retry</w:t>
+      </w:r>
+      <w:proofErr w:type="spellEnd"/>
+      <w:r>
+        <w:t> » … je joue à d’autres genre d’habitude …</w:t>
+      </w:r>
+    </w:p>
+    <w:p>
+      <w:pPr>
+        <w:rPr>
+          <w:lang w:val="en-US"/>
+        </w:rPr>
+      </w:pPr>
+      <w:proofErr w:type="spellStart"/>
+      <w:proofErr w:type="gramStart"/>
+      <w:r>
+        <w:rPr>
+          <w:lang w:val="en-US"/>
+        </w:rPr>
+        <w:t>Comme</w:t>
+      </w:r>
+      <w:proofErr w:type="spellEnd"/>
+      <w:r>
+        <w:rPr>
+          <w:lang w:val="en-US"/>
+        </w:rPr>
+        <w:t> ?</w:t>
+      </w:r>
+      <w:proofErr w:type="gramEnd"/>
+    </w:p>
+    <w:p>
+      <w:pPr>
+        <w:jc w:val="right"/>
+        <w:rPr>
+          <w:lang w:val="en-US"/>
+        </w:rPr>
+      </w:pPr>
+      <w:r>
+        <w:rPr>
+          <w:lang w:val="en-US"/>
+        </w:rPr>
+        <w:t>Bah FPS, survival horror, RPG…</w:t>
+      </w:r>
+    </w:p>
+    <w:p>
+      <w:r>
+        <w:t xml:space="preserve">… jeux pornos aussi </w:t>
+      </w:r>
+      <w:proofErr w:type="spellStart"/>
+      <w:r>
+        <w:t>xP</w:t>
+      </w:r>
+      <w:proofErr w:type="spellEnd"/>
+    </w:p>
+    <w:p>
+      <w:pPr>
+        <w:jc w:val="right"/>
+      </w:pPr>
+      <w:r>
+        <w:t>T’es relou … on a dit qu’on en parlait plus …</w:t>
+      </w:r>
+    </w:p>
+    <w:p>
+      <w:proofErr w:type="spellStart"/>
+      <w:r>
+        <w:t>Hahahaha</w:t>
+      </w:r>
+      <w:proofErr w:type="spellEnd"/>
+      <w:r>
+        <w:t xml:space="preserve"> oui chef ! ;) </w:t>
+      </w:r>
+    </w:p>
+    <w:p>
+      <w:pPr>
+        <w:jc w:val="right"/>
+      </w:pPr>
+      <w:r>
+        <w:t xml:space="preserve">Bon au lieu de te foutre de moi et de mes goûts si « particuliers », </w:t>
+      </w:r>
+    </w:p>
+    <w:p>
+      <w:pPr>
+        <w:jc w:val="right"/>
+      </w:pPr>
+      <w:proofErr w:type="gramStart"/>
+      <w:r>
+        <w:t>tu</w:t>
+      </w:r>
+      <w:proofErr w:type="gramEnd"/>
+      <w:r>
+        <w:t xml:space="preserve"> veux pas me dire le code à saisir sur le panneau ? </w:t>
+      </w:r>
+    </w:p>
+    <w:p>
+      <w:pPr>
+        <w:jc w:val="right"/>
+      </w:pPr>
+      <w:r>
+        <w:t xml:space="preserve">Dans l’endroit où y’a le gâteau, je meurs en boucle c’est chiant </w:t>
+      </w:r>
+      <w:proofErr w:type="gramStart"/>
+      <w:r>
+        <w:t>je vois pas</w:t>
+      </w:r>
+      <w:proofErr w:type="gramEnd"/>
+      <w:r>
+        <w:t xml:space="preserve"> d’indices…</w:t>
+      </w:r>
+    </w:p>
+    <w:p>
+      <w:r>
+        <w:t>Ah oui je me souviens très bien, j’avais galérer aussi haha</w:t>
+      </w:r>
+    </w:p>
+    <w:p>
+      <w:pPr>
+        <w:jc w:val="right"/>
+      </w:pPr>
+      <w:proofErr w:type="gramStart"/>
+      <w:r>
+        <w:t>ah</w:t>
+      </w:r>
+      <w:proofErr w:type="gramEnd"/>
+      <w:r>
+        <w:t xml:space="preserve"> ben super ! c’est quoi alors ? </w:t>
+      </w:r>
+    </w:p>
+    <w:p>
+      <w:r>
+        <w:t>« Démerde-</w:t>
+      </w:r>
+      <w:r>
+        <w:t xml:space="preserve"> </w:t>
+      </w:r>
+      <w:r>
+        <w:t>toi »</w:t>
+      </w:r>
+    </w:p>
+    <w:p>
+      <w:pPr>
+        <w:jc w:val="right"/>
+      </w:pPr>
+      <w:r>
+        <w:t>-_-</w:t>
+      </w:r>
+    </w:p>
+    <w:p>
+      <w:r>
+        <w:t>Le gâteau est un mensonge</w:t>
+      </w:r>
+    </w:p>
+    <w:p>
+      <w:r>
+        <w:t>Tout le monde sait ça</w:t>
+      </w:r>
+      <w:r>
+        <w:t>, surtout les anglophones</w:t>
+      </w:r>
+    </w:p>
+    <w:p>
+      <w:pPr>
+        <w:jc w:val="right"/>
+      </w:pPr>
+      <w:r>
+        <w:t>O_O</w:t>
+      </w:r>
+    </w:p>
+    <w:p>
+      <w:pPr>
+        <w:jc w:val="right"/>
+      </w:pPr>
+      <w:r>
+        <w:lastRenderedPageBreak/>
+        <w:t xml:space="preserve">Mails ils ont le droit </w:t>
+      </w:r>
+      <w:r>
+        <w:t>de faire ce genre de références ?</w:t>
+      </w:r>
+    </w:p>
+    <w:p>
+      <w:r>
+        <w:t xml:space="preserve">Aucune idée … et puis au fond on s’en fou non ? </w:t>
+      </w:r>
+    </w:p>
+    <w:p>
+      <w:pPr>
+        <w:jc w:val="right"/>
+      </w:pPr>
+      <w:r>
+        <w:t xml:space="preserve">Ouais c’est vrai … </w:t>
+      </w:r>
+    </w:p>
+    <w:p>
+      <w:r>
+        <w:t>De rien hein !</w:t>
+      </w:r>
+    </w:p>
+    <w:p>
+      <w:pPr>
+        <w:jc w:val="right"/>
+      </w:pPr>
+      <w:r>
+        <w:t xml:space="preserve">Ouais </w:t>
+      </w:r>
+      <w:proofErr w:type="spellStart"/>
+      <w:r>
+        <w:t>ouais</w:t>
+      </w:r>
+      <w:proofErr w:type="spellEnd"/>
+      <w:r>
+        <w:t xml:space="preserve"> </w:t>
+      </w:r>
+      <w:proofErr w:type="spellStart"/>
+      <w:r>
+        <w:t>thx</w:t>
+      </w:r>
+      <w:proofErr w:type="spellEnd"/>
+      <w:r>
+        <w:t xml:space="preserve"> m8</w:t>
+      </w:r>
+    </w:p>
+    <w:p/>
+    <w:p/>
+    <w:p>
+      <w:r>
+        <w:t xml:space="preserve">Internet navigation privée : </w:t>
+      </w:r>
+    </w:p>
+    <w:p>
+      <w:r>
+        <w:t xml:space="preserve">… *chargement d’une page en continue avec une URL </w:t>
+      </w:r>
+      <w:hyperlink r:id="rId5" w:history="1">
+        <w:r>
+          <w:rPr>
+            <w:rStyle w:val="Lienhypertexte"/>
+          </w:rPr>
+          <w:t>www.youporn.com/chicks_on_cakes*</w:t>
+        </w:r>
+      </w:hyperlink>
+    </w:p>
+    <w:p>
+      <w:pPr>
+        <w:pStyle w:val="Paragraphedeliste"/>
+        <w:numPr>
+          <w:ilvl w:val="0"/>
+          <w:numId w:val="13"/>
+        </w:numPr>
+      </w:pPr>
+      <w:r>
+        <w:t xml:space="preserve">Retour au menu </w:t>
+      </w:r>
+    </w:p>
+    <w:p>
+      <w:pPr>
+        <w:pStyle w:val="Paragraphedeliste"/>
+      </w:pPr>
+      <w:r>
+        <w:t>« Oups</w:t>
+      </w:r>
+      <w:r>
+        <w:t>, vous avez manifestement oublié de fermer cet onglet hier soir avant de vous coucher … »</w:t>
+      </w:r>
+    </w:p>
+    <w:p>
+      <w:bookmarkStart w:id="0" w:name="_GoBack"/>
+      <w:bookmarkEnd w:id="0"/>
     </w:p>
     <w:sectPr>
       <w:pgSz w:w="11906" w:h="16838"/>
@@ -2716,6 +3103,118 @@
     </w:lvl>
   </w:abstractNum>
   <w:abstractNum w:abstractNumId="10" w15:restartNumberingAfterBreak="0">
+    <w:nsid w:val="5B0F1DD4"/>
+    <w:multiLevelType w:val="hybridMultilevel"/>
+    <w:tmpl w:val="CB424EB0"/>
+    <w:lvl w:ilvl="0" w:tplc="D37267DC">
+      <w:numFmt w:val="bullet"/>
+      <w:lvlText w:val=""/>
+      <w:lvlJc w:val="left"/>
+      <w:pPr>
+        <w:ind w:left="720" w:hanging="360"/>
+      </w:pPr>
+      <w:rPr>
+        <w:rFonts w:ascii="Wingdings" w:eastAsiaTheme="minorHAnsi" w:hAnsi="Wingdings" w:cstheme="minorBidi" w:hint="default"/>
+      </w:rPr>
+    </w:lvl>
+    <w:lvl w:ilvl="1" w:tplc="040C0003" w:tentative="1">
+      <w:start w:val="1"/>
+      <w:numFmt w:val="bullet"/>
+      <w:lvlText w:val="o"/>
+      <w:lvlJc w:val="left"/>
+      <w:pPr>
+        <w:ind w:left="1440" w:hanging="360"/>
+      </w:pPr>
+      <w:rPr>
+        <w:rFonts w:ascii="Courier New" w:hAnsi="Courier New" w:cs="Courier New" w:hint="default"/>
+      </w:rPr>
+    </w:lvl>
+    <w:lvl w:ilvl="2" w:tplc="040C0005" w:tentative="1">
+      <w:start w:val="1"/>
+      <w:numFmt w:val="bullet"/>
+      <w:lvlText w:val=""/>
+      <w:lvlJc w:val="left"/>
+      <w:pPr>
+        <w:ind w:left="2160" w:hanging="360"/>
+      </w:pPr>
+      <w:rPr>
+        <w:rFonts w:ascii="Wingdings" w:hAnsi="Wingdings" w:hint="default"/>
+      </w:rPr>
+    </w:lvl>
+    <w:lvl w:ilvl="3" w:tplc="040C0001" w:tentative="1">
+      <w:start w:val="1"/>
+      <w:numFmt w:val="bullet"/>
+      <w:lvlText w:val=""/>
+      <w:lvlJc w:val="left"/>
+      <w:pPr>
+        <w:ind w:left="2880" w:hanging="360"/>
+      </w:pPr>
+      <w:rPr>
+        <w:rFonts w:ascii="Symbol" w:hAnsi="Symbol" w:hint="default"/>
+      </w:rPr>
+    </w:lvl>
+    <w:lvl w:ilvl="4" w:tplc="040C0003" w:tentative="1">
+      <w:start w:val="1"/>
+      <w:numFmt w:val="bullet"/>
+      <w:lvlText w:val="o"/>
+      <w:lvlJc w:val="left"/>
+      <w:pPr>
+        <w:ind w:left="3600" w:hanging="360"/>
+      </w:pPr>
+      <w:rPr>
+        <w:rFonts w:ascii="Courier New" w:hAnsi="Courier New" w:cs="Courier New" w:hint="default"/>
+      </w:rPr>
+    </w:lvl>
+    <w:lvl w:ilvl="5" w:tplc="040C0005" w:tentative="1">
+      <w:start w:val="1"/>
+      <w:numFmt w:val="bullet"/>
+      <w:lvlText w:val=""/>
+      <w:lvlJc w:val="left"/>
+      <w:pPr>
+        <w:ind w:left="4320" w:hanging="360"/>
+      </w:pPr>
+      <w:rPr>
+        <w:rFonts w:ascii="Wingdings" w:hAnsi="Wingdings" w:hint="default"/>
+      </w:rPr>
+    </w:lvl>
+    <w:lvl w:ilvl="6" w:tplc="040C0001" w:tentative="1">
+      <w:start w:val="1"/>
+      <w:numFmt w:val="bullet"/>
+      <w:lvlText w:val=""/>
+      <w:lvlJc w:val="left"/>
+      <w:pPr>
+        <w:ind w:left="5040" w:hanging="360"/>
+      </w:pPr>
+      <w:rPr>
+        <w:rFonts w:ascii="Symbol" w:hAnsi="Symbol" w:hint="default"/>
+      </w:rPr>
+    </w:lvl>
+    <w:lvl w:ilvl="7" w:tplc="040C0003" w:tentative="1">
+      <w:start w:val="1"/>
+      <w:numFmt w:val="bullet"/>
+      <w:lvlText w:val="o"/>
+      <w:lvlJc w:val="left"/>
+      <w:pPr>
+        <w:ind w:left="5760" w:hanging="360"/>
+      </w:pPr>
+      <w:rPr>
+        <w:rFonts w:ascii="Courier New" w:hAnsi="Courier New" w:cs="Courier New" w:hint="default"/>
+      </w:rPr>
+    </w:lvl>
+    <w:lvl w:ilvl="8" w:tplc="040C0005" w:tentative="1">
+      <w:start w:val="1"/>
+      <w:numFmt w:val="bullet"/>
+      <w:lvlText w:val=""/>
+      <w:lvlJc w:val="left"/>
+      <w:pPr>
+        <w:ind w:left="6480" w:hanging="360"/>
+      </w:pPr>
+      <w:rPr>
+        <w:rFonts w:ascii="Wingdings" w:hAnsi="Wingdings" w:hint="default"/>
+      </w:rPr>
+    </w:lvl>
+  </w:abstractNum>
+  <w:abstractNum w:abstractNumId="11" w15:restartNumberingAfterBreak="0">
     <w:nsid w:val="6CB06577"/>
     <w:multiLevelType w:val="hybridMultilevel"/>
     <w:tmpl w:val="FFA622A4"/>
@@ -2804,7 +3303,7 @@
       </w:pPr>
     </w:lvl>
   </w:abstractNum>
-  <w:abstractNum w:abstractNumId="11" w15:restartNumberingAfterBreak="0">
+  <w:abstractNum w:abstractNumId="12" w15:restartNumberingAfterBreak="0">
     <w:nsid w:val="7F802CB1"/>
     <w:multiLevelType w:val="hybridMultilevel"/>
     <w:tmpl w:val="58E00D7E"/>
@@ -2900,10 +3399,10 @@
     <w:abstractNumId w:val="1"/>
   </w:num>
   <w:num w:numId="3">
-    <w:abstractNumId w:val="11"/>
+    <w:abstractNumId w:val="12"/>
   </w:num>
   <w:num w:numId="4">
-    <w:abstractNumId w:val="10"/>
+    <w:abstractNumId w:val="11"/>
   </w:num>
   <w:num w:numId="5">
     <w:abstractNumId w:val="4"/>
@@ -2928,6 +3427,9 @@
   </w:num>
   <w:num w:numId="12">
     <w:abstractNumId w:val="2"/>
+  </w:num>
+  <w:num w:numId="13">
+    <w:abstractNumId w:val="10"/>
   </w:num>
 </w:numbering>
 </file>
@@ -3365,6 +3867,17 @@
       <w:contextualSpacing/>
     </w:pPr>
   </w:style>
+  <w:style w:type="character" w:styleId="Lienhypertexte">
+    <w:name w:val="Hyperlink"/>
+    <w:basedOn w:val="Policepardfaut"/>
+    <w:uiPriority w:val="99"/>
+    <w:unhideWhenUsed/>
+    <w:rsid w:val="00BD6B70"/>
+    <w:rPr>
+      <w:color w:val="0563C1" w:themeColor="hyperlink"/>
+      <w:u w:val="single"/>
+    </w:rPr>
+  </w:style>
 </w:styles>
 </file>
 

</xml_diff>